<commit_message>
report for lab 3
</commit_message>
<xml_diff>
--- a/labs/lab03/report/Л03_Гасанова_отчет.docx
+++ b/labs/lab03/report/Л03_Гасанова_отчет.docx
@@ -164,7 +164,7 @@
       </w:r>
     </w:p>
     <w:bookmarkEnd w:id="22"/>
-    <w:bookmarkStart w:id="38" w:name="выполнение-лабораторной-работы"/>
+    <w:bookmarkStart w:id="41" w:name="выполнение-лабораторной-работы"/>
     <w:p>
       <w:pPr>
         <w:pStyle w:val="Heading1"/>
@@ -173,7 +173,7 @@
         <w:t xml:space="preserve">Выполнение лабораторной работы</w:t>
       </w:r>
     </w:p>
-    <w:bookmarkStart w:id="29" w:name="создание-отчёта"/>
+    <w:bookmarkStart w:id="32" w:name="создание-отчёта"/>
     <w:p>
       <w:pPr>
         <w:pStyle w:val="Heading2"/>
@@ -268,6 +268,15 @@
         <w:t xml:space="preserve">@fig:002</w:t>
       </w:r>
       <w:r>
+        <w:t xml:space="preserve">, рис.</w:t>
+      </w:r>
+      <w:r>
+        <w:t xml:space="preserve"> </w:t>
+      </w:r>
+      <w:r>
+        <w:t xml:space="preserve">@fig:003</w:t>
+      </w:r>
+      <w:r>
         <w:t xml:space="preserve">).</w:t>
       </w:r>
     </w:p>
@@ -280,7 +289,7 @@
           <wp:inline>
             <wp:extent cx="3733800" cy="2110472"/>
             <wp:effectExtent b="0" l="0" r="0" t="0"/>
-            <wp:docPr descr="Изменение файла" title="" id="27" name="Picture"/>
+            <wp:docPr descr="Просмотр файла" title="" id="27" name="Picture"/>
             <a:graphic>
               <a:graphicData uri="http://schemas.openxmlformats.org/drawingml/2006/picture">
                 <pic:pic>
@@ -323,34 +332,7 @@
         <w:pStyle w:val="ImageCaption"/>
       </w:pPr>
       <w:r>
-        <w:t xml:space="preserve">Изменение файла</w:t>
-      </w:r>
-    </w:p>
-    <w:bookmarkEnd w:id="29"/>
-    <w:bookmarkStart w:id="33" w:name="компиляция-отчёта"/>
-    <w:p>
-      <w:pPr>
-        <w:pStyle w:val="Heading2"/>
-      </w:pPr>
-      <w:r>
-        <w:t xml:space="preserve">Компиляция отчёта</w:t>
-      </w:r>
-    </w:p>
-    <w:p>
-      <w:pPr>
-        <w:pStyle w:val="FirstParagraph"/>
-      </w:pPr>
-      <w:r>
-        <w:t xml:space="preserve">После написания отчёта, возвращаюсь в директорию с отчётом и запускаю процесс компиляции (рис.</w:t>
-      </w:r>
-      <w:r>
-        <w:t xml:space="preserve"> </w:t>
-      </w:r>
-      <w:r>
-        <w:t xml:space="preserve">@fig:03</w:t>
-      </w:r>
-      <w:r>
-        <w:t xml:space="preserve">).</w:t>
+        <w:t xml:space="preserve">Просмотр файла</w:t>
       </w:r>
     </w:p>
     <w:p>
@@ -362,18 +344,18 @@
           <wp:inline>
             <wp:extent cx="3733800" cy="893658"/>
             <wp:effectExtent b="0" l="0" r="0" t="0"/>
-            <wp:docPr descr="Компиляция отчёта" title="" id="31" name="Picture"/>
+            <wp:docPr descr="Изменение файла" title="" id="30" name="Picture"/>
             <a:graphic>
               <a:graphicData uri="http://schemas.openxmlformats.org/drawingml/2006/picture">
                 <pic:pic>
                   <pic:nvPicPr>
-                    <pic:cNvPr descr="image/3.png" id="32" name="Picture"/>
+                    <pic:cNvPr descr="image/3.png" id="31" name="Picture"/>
                     <pic:cNvPicPr>
                       <a:picLocks noChangeArrowheads="1" noChangeAspect="1"/>
                     </pic:cNvPicPr>
                   </pic:nvPicPr>
                   <pic:blipFill>
-                    <a:blip r:embed="rId30"/>
+                    <a:blip r:embed="rId29"/>
                     <a:stretch>
                       <a:fillRect/>
                     </a:stretch>
@@ -405,25 +387,25 @@
         <w:pStyle w:val="ImageCaption"/>
       </w:pPr>
       <w:r>
+        <w:t xml:space="preserve">Изменение файла</w:t>
+      </w:r>
+    </w:p>
+    <w:bookmarkEnd w:id="32"/>
+    <w:bookmarkStart w:id="36" w:name="компиляция-отчёта"/>
+    <w:p>
+      <w:pPr>
+        <w:pStyle w:val="Heading2"/>
+      </w:pPr>
+      <w:r>
         <w:t xml:space="preserve">Компиляция отчёта</w:t>
       </w:r>
     </w:p>
-    <w:bookmarkEnd w:id="33"/>
-    <w:bookmarkStart w:id="37" w:name="отправка-файлов-на-репозиторий"/>
-    <w:p>
-      <w:pPr>
-        <w:pStyle w:val="Heading2"/>
-      </w:pPr>
-      <w:r>
-        <w:t xml:space="preserve">Отправка файлов на репозиторий</w:t>
-      </w:r>
-    </w:p>
     <w:p>
       <w:pPr>
         <w:pStyle w:val="FirstParagraph"/>
       </w:pPr>
       <w:r>
-        <w:t xml:space="preserve">Далее отправляю скомпилированные файлы на свой репозиторий на GitHub (рис.</w:t>
+        <w:t xml:space="preserve">После написания отчёта, возвращаюсь в директорию с отчётом и запускаю процесс компиляции (рис.</w:t>
       </w:r>
       <w:r>
         <w:t xml:space="preserve"> </w:t>
@@ -444,18 +426,18 @@
           <wp:inline>
             <wp:extent cx="3733800" cy="997695"/>
             <wp:effectExtent b="0" l="0" r="0" t="0"/>
-            <wp:docPr descr="Отправка файлов на репозиторий" title="" id="35" name="Picture"/>
+            <wp:docPr descr="Компиляция отчёта" title="" id="34" name="Picture"/>
             <a:graphic>
               <a:graphicData uri="http://schemas.openxmlformats.org/drawingml/2006/picture">
                 <pic:pic>
                   <pic:nvPicPr>
-                    <pic:cNvPr descr="image/4.png" id="36" name="Picture"/>
+                    <pic:cNvPr descr="image/4.png" id="35" name="Picture"/>
                     <pic:cNvPicPr>
                       <a:picLocks noChangeArrowheads="1" noChangeAspect="1"/>
                     </pic:cNvPicPr>
                   </pic:nvPicPr>
                   <pic:blipFill>
-                    <a:blip r:embed="rId34"/>
+                    <a:blip r:embed="rId33"/>
                     <a:stretch>
                       <a:fillRect/>
                     </a:stretch>
@@ -487,12 +469,94 @@
         <w:pStyle w:val="ImageCaption"/>
       </w:pPr>
       <w:r>
+        <w:t xml:space="preserve">Компиляция отчёта</w:t>
+      </w:r>
+    </w:p>
+    <w:bookmarkEnd w:id="36"/>
+    <w:bookmarkStart w:id="40" w:name="отправка-файлов-на-репозиторий"/>
+    <w:p>
+      <w:pPr>
+        <w:pStyle w:val="Heading2"/>
+      </w:pPr>
+      <w:r>
         <w:t xml:space="preserve">Отправка файлов на репозиторий</w:t>
       </w:r>
     </w:p>
-    <w:bookmarkEnd w:id="37"/>
-    <w:bookmarkEnd w:id="38"/>
-    <w:bookmarkStart w:id="39" w:name="выводы"/>
+    <w:p>
+      <w:pPr>
+        <w:pStyle w:val="FirstParagraph"/>
+      </w:pPr>
+      <w:r>
+        <w:t xml:space="preserve">Далее отправляю скомпилированные файлы на свой репозиторий на GitHub (рис.</w:t>
+      </w:r>
+      <w:r>
+        <w:t xml:space="preserve"> </w:t>
+      </w:r>
+      <w:r>
+        <w:t xml:space="preserve">@fig:005</w:t>
+      </w:r>
+      <w:r>
+        <w:t xml:space="preserve">).</w:t>
+      </w:r>
+    </w:p>
+    <w:p>
+      <w:pPr>
+        <w:pStyle w:val="CaptionedFigure"/>
+      </w:pPr>
+      <w:r>
+        <w:drawing>
+          <wp:inline>
+            <wp:extent cx="3733800" cy="1385293"/>
+            <wp:effectExtent b="0" l="0" r="0" t="0"/>
+            <wp:docPr descr="Отправка файлов на репозиторий" title="" id="38" name="Picture"/>
+            <a:graphic>
+              <a:graphicData uri="http://schemas.openxmlformats.org/drawingml/2006/picture">
+                <pic:pic>
+                  <pic:nvPicPr>
+                    <pic:cNvPr descr="image/5.png" id="39" name="Picture"/>
+                    <pic:cNvPicPr>
+                      <a:picLocks noChangeArrowheads="1" noChangeAspect="1"/>
+                    </pic:cNvPicPr>
+                  </pic:nvPicPr>
+                  <pic:blipFill>
+                    <a:blip r:embed="rId37"/>
+                    <a:stretch>
+                      <a:fillRect/>
+                    </a:stretch>
+                  </pic:blipFill>
+                  <pic:spPr bwMode="auto">
+                    <a:xfrm>
+                      <a:off x="0" y="0"/>
+                      <a:ext cx="3733800" cy="1385293"/>
+                    </a:xfrm>
+                    <a:prstGeom prst="rect">
+                      <a:avLst/>
+                    </a:prstGeom>
+                    <a:noFill/>
+                    <a:ln w="9525">
+                      <a:noFill/>
+                      <a:headEnd/>
+                      <a:tailEnd/>
+                    </a:ln>
+                  </pic:spPr>
+                </pic:pic>
+              </a:graphicData>
+            </a:graphic>
+          </wp:inline>
+        </w:drawing>
+      </w:r>
+    </w:p>
+    <w:p>
+      <w:pPr>
+        <w:pStyle w:val="ImageCaption"/>
+      </w:pPr>
+      <w:r>
+        <w:t xml:space="preserve">Отправка файлов на репозиторий</w:t>
+      </w:r>
+    </w:p>
+    <w:bookmarkEnd w:id="40"/>
+    <w:bookmarkEnd w:id="41"/>
+    <w:bookmarkStart w:id="42" w:name="выводы"/>
     <w:p>
       <w:pPr>
         <w:pStyle w:val="Heading1"/>
@@ -509,8 +573,8 @@
         <w:t xml:space="preserve">При выполнении данной лабораторной работы я научилась оформлять отчёты с помощью легковесного языка разметки Markdown.</w:t>
       </w:r>
     </w:p>
-    <w:bookmarkEnd w:id="39"/>
-    <w:bookmarkStart w:id="40" w:name="список-литературы"/>
+    <w:bookmarkEnd w:id="42"/>
+    <w:bookmarkStart w:id="43" w:name="список-литературы"/>
     <w:p>
       <w:pPr>
         <w:pStyle w:val="Heading1"/>
@@ -531,7 +595,7 @@
         <w:t xml:space="preserve">Лабораторная работа №3 [Электронный ресурс] URL: https://esystem.rudn.ru/mod/page/view.php?id=1224371&amp;forceview=1</w:t>
       </w:r>
     </w:p>
-    <w:bookmarkEnd w:id="40"/>
+    <w:bookmarkEnd w:id="43"/>
     <w:sectPr/>
   </w:body>
 </w:document>

</xml_diff>